<commit_message>
Save chrisg nbk 09/04 1:51pm
</commit_message>
<xml_diff>
--- a/docs/Project 1 Google Doc.docx
+++ b/docs/Project 1 Google Doc.docx
@@ -18,14 +18,12 @@
         <w:rPr>
           <w:rtl w:val="0"/>
         </w:rPr>
-        <w:t xml:space="preserve">Data Analytics Project 1 </w:t>
-      </w:r>
-      <w:r>
-        <w:rPr>
-          <w:i w:val="1"/>
-          <w:rtl w:val="0"/>
-        </w:rPr>
-        <w:t xml:space="preserve">Name</w:t>
+        <w:t xml:space="preserve">Data Analytics Project 1</w:t>
+      </w:r>
+      <w:r>
+        <w:rPr>
+          <w:rtl w:val="0"/>
+        </w:rPr>
       </w:r>
     </w:p>
     <w:p>
@@ -195,6 +193,65 @@
       <w:pPr>
         <w:spacing w:line="276" w:lineRule="auto"/>
         <w:contextualSpacing w:val="0"/>
+        <w:rPr/>
+      </w:pPr>
+      <w:r>
+        <w:rPr>
+          <w:rtl w:val="0"/>
+        </w:rPr>
+        <w:t xml:space="preserve">Link to a submission document where we add a link to our presentation and GitHub repository:</w:t>
+      </w:r>
+    </w:p>
+    <w:p>
+      <w:pPr>
+        <w:spacing w:line="276" w:lineRule="auto"/>
+        <w:contextualSpacing w:val="0"/>
+        <w:rPr/>
+      </w:pPr>
+      <w:hyperlink r:id="rId5">
+        <w:r>
+          <w:rPr>
+            <w:color w:val="1155cc"/>
+            <w:u w:val="single"/>
+            <w:rtl w:val="0"/>
+          </w:rPr>
+          <w:t xml:space="preserve">https://docs.google.com/forms/d/e/1FAIpQLSeKY7-0QrxyOmmoahmnRsacOdjM0yIt4sx0WdW6ksSo2tHHSQ/viewform?usp=sf_link</w:t>
+        </w:r>
+      </w:hyperlink>
+      <w:r>
+        <w:rPr>
+          <w:rtl w:val="0"/>
+        </w:rPr>
+      </w:r>
+    </w:p>
+    <w:p>
+      <w:pPr>
+        <w:spacing w:line="276" w:lineRule="auto"/>
+        <w:contextualSpacing w:val="0"/>
+        <w:rPr/>
+      </w:pPr>
+      <w:r>
+        <w:rPr>
+          <w:rtl w:val="0"/>
+        </w:rPr>
+      </w:r>
+    </w:p>
+    <w:p>
+      <w:pPr>
+        <w:spacing w:line="276" w:lineRule="auto"/>
+        <w:contextualSpacing w:val="0"/>
+        <w:rPr/>
+      </w:pPr>
+      <w:r>
+        <w:rPr>
+          <w:rtl w:val="0"/>
+        </w:rPr>
+      </w:r>
+    </w:p>
+    <w:p>
+      <w:pPr>
+        <w:spacing w:line="276" w:lineRule="auto"/>
+        <w:contextualSpacing w:val="0"/>
         <w:rPr>
           <w:sz w:val="28"/>
           <w:szCs w:val="28"/>
@@ -231,14 +288,14 @@
           <w:b w:val="1"/>
           <w:rtl w:val="0"/>
         </w:rPr>
-        <w:t xml:space="preserve">See Pavan’s project requirements PDF in our repo docs folder. </w:t>
-      </w:r>
-    </w:p>
-    <w:p>
-      <w:pPr>
-        <w:numPr>
-          <w:ilvl w:val="0"/>
-          <w:numId w:val="9"/>
+        <w:t xml:space="preserve">See Pavan’s project requirements PDF in our repo docs or Google drive folder. </w:t>
+      </w:r>
+    </w:p>
+    <w:p>
+      <w:pPr>
+        <w:numPr>
+          <w:ilvl w:val="0"/>
+          <w:numId w:val="10"/>
         </w:numPr>
         <w:spacing w:line="276" w:lineRule="auto"/>
         <w:ind w:left="720" w:hanging="360"/>
@@ -256,7 +313,7 @@
       <w:pPr>
         <w:numPr>
           <w:ilvl w:val="0"/>
-          <w:numId w:val="9"/>
+          <w:numId w:val="10"/>
         </w:numPr>
         <w:spacing w:line="276" w:lineRule="auto"/>
         <w:ind w:left="720" w:hanging="360"/>
@@ -274,7 +331,7 @@
       <w:pPr>
         <w:numPr>
           <w:ilvl w:val="1"/>
-          <w:numId w:val="9"/>
+          <w:numId w:val="10"/>
         </w:numPr>
         <w:spacing w:line="276" w:lineRule="auto"/>
         <w:ind w:left="1440" w:hanging="360"/>
@@ -285,14 +342,14 @@
         <w:rPr>
           <w:rtl w:val="0"/>
         </w:rPr>
-        <w:t xml:space="preserve">CrunchBase data searches and downloads.</w:t>
+        <w:t xml:space="preserve">CrunchBase data searches/queries and csv downloads.</w:t>
       </w:r>
     </w:p>
     <w:p>
       <w:pPr>
         <w:numPr>
           <w:ilvl w:val="1"/>
-          <w:numId w:val="9"/>
+          <w:numId w:val="10"/>
         </w:numPr>
         <w:spacing w:line="276" w:lineRule="auto"/>
         <w:ind w:left="1440" w:hanging="360"/>
@@ -303,14 +360,14 @@
         <w:rPr>
           <w:rtl w:val="0"/>
         </w:rPr>
-        <w:t xml:space="preserve">API data.</w:t>
+        <w:t xml:space="preserve">API data interface.</w:t>
       </w:r>
     </w:p>
     <w:p>
       <w:pPr>
         <w:numPr>
           <w:ilvl w:val="1"/>
-          <w:numId w:val="9"/>
+          <w:numId w:val="10"/>
         </w:numPr>
         <w:spacing w:line="276" w:lineRule="auto"/>
         <w:ind w:left="1440" w:hanging="360"/>
@@ -321,14 +378,14 @@
         <w:rPr>
           <w:rtl w:val="0"/>
         </w:rPr>
-        <w:t xml:space="preserve">Screen scraping.</w:t>
-      </w:r>
-    </w:p>
-    <w:p>
-      <w:pPr>
-        <w:numPr>
-          <w:ilvl w:val="0"/>
-          <w:numId w:val="9"/>
+        <w:t xml:space="preserve">Screen scraping similarweb.com.</w:t>
+      </w:r>
+    </w:p>
+    <w:p>
+      <w:pPr>
+        <w:numPr>
+          <w:ilvl w:val="0"/>
+          <w:numId w:val="10"/>
         </w:numPr>
         <w:spacing w:line="276" w:lineRule="auto"/>
         <w:ind w:left="720" w:hanging="360"/>
@@ -346,7 +403,7 @@
       <w:pPr>
         <w:numPr>
           <w:ilvl w:val="0"/>
-          <w:numId w:val="9"/>
+          <w:numId w:val="10"/>
         </w:numPr>
         <w:spacing w:line="276" w:lineRule="auto"/>
         <w:ind w:left="720" w:hanging="360"/>
@@ -364,7 +421,7 @@
       <w:pPr>
         <w:numPr>
           <w:ilvl w:val="0"/>
-          <w:numId w:val="9"/>
+          <w:numId w:val="10"/>
         </w:numPr>
         <w:spacing w:line="276" w:lineRule="auto"/>
         <w:ind w:left="720" w:hanging="360"/>
@@ -382,7 +439,7 @@
       <w:pPr>
         <w:numPr>
           <w:ilvl w:val="0"/>
-          <w:numId w:val="9"/>
+          <w:numId w:val="10"/>
         </w:numPr>
         <w:spacing w:line="276" w:lineRule="auto"/>
         <w:ind w:left="720" w:hanging="360"/>
@@ -400,18 +457,107 @@
       <w:pPr>
         <w:numPr>
           <w:ilvl w:val="0"/>
+          <w:numId w:val="11"/>
+        </w:numPr>
+        <w:spacing w:line="276" w:lineRule="auto"/>
+        <w:ind w:left="1800" w:hanging="360"/>
+        <w:contextualSpacing w:val="1"/>
+        <w:rPr/>
+      </w:pPr>
+      <w:r>
+        <w:rPr>
+          <w:rtl w:val="0"/>
+        </w:rPr>
+        <w:t xml:space="preserve">Big text and few sentences.</w:t>
+      </w:r>
+    </w:p>
+    <w:p>
+      <w:pPr>
+        <w:numPr>
+          <w:ilvl w:val="0"/>
+          <w:numId w:val="11"/>
+        </w:numPr>
+        <w:spacing w:line="276" w:lineRule="auto"/>
+        <w:ind w:left="1800" w:hanging="360"/>
+        <w:rPr/>
+      </w:pPr>
+      <w:r>
+        <w:rPr>
+          <w:rtl w:val="0"/>
+        </w:rPr>
+        <w:t xml:space="preserve">Data decision and data gathering slides. </w:t>
+      </w:r>
+    </w:p>
+    <w:p>
+      <w:pPr>
+        <w:numPr>
+          <w:ilvl w:val="0"/>
+          <w:numId w:val="11"/>
+        </w:numPr>
+        <w:spacing w:line="276" w:lineRule="auto"/>
+        <w:ind w:left="1800" w:hanging="360"/>
+        <w:rPr/>
+      </w:pPr>
+      <w:r>
+        <w:rPr>
+          <w:rtl w:val="0"/>
+        </w:rPr>
+        <w:t xml:space="preserve">Graphics.  Charts and analysis slides.</w:t>
+      </w:r>
+    </w:p>
+    <w:p>
+      <w:pPr>
+        <w:numPr>
+          <w:ilvl w:val="0"/>
+          <w:numId w:val="11"/>
+        </w:numPr>
+        <w:spacing w:line="276" w:lineRule="auto"/>
+        <w:ind w:left="1800" w:hanging="360"/>
+        <w:contextualSpacing w:val="1"/>
+        <w:rPr/>
+      </w:pPr>
+      <w:r>
+        <w:rPr>
+          <w:rtl w:val="0"/>
+        </w:rPr>
+        <w:t xml:space="preserve">It should be fun to watch (subjective requirement).</w:t>
+      </w:r>
+    </w:p>
+    <w:p>
+      <w:pPr>
+        <w:numPr>
+          <w:ilvl w:val="0"/>
+          <w:numId w:val="11"/>
+        </w:numPr>
+        <w:spacing w:line="276" w:lineRule="auto"/>
+        <w:ind w:left="1800" w:hanging="360"/>
+        <w:contextualSpacing w:val="1"/>
+        <w:rPr/>
+      </w:pPr>
+      <w:r>
+        <w:rPr>
+          <w:i w:val="1"/>
+          <w:rtl w:val="0"/>
+        </w:rPr>
+        <w:t xml:space="preserve">Appendix with footnotes giving credit for data, pictures, and information.</w:t>
+      </w:r>
+    </w:p>
+    <w:p>
+      <w:pPr>
+        <w:numPr>
+          <w:ilvl w:val="0"/>
           <w:numId w:val="10"/>
         </w:numPr>
         <w:spacing w:line="276" w:lineRule="auto"/>
-        <w:ind w:left="1800" w:hanging="360"/>
-        <w:contextualSpacing w:val="1"/>
-        <w:rPr/>
-      </w:pPr>
-      <w:r>
-        <w:rPr>
-          <w:rtl w:val="0"/>
-        </w:rPr>
-        <w:t xml:space="preserve">Big text and few sentences.</w:t>
+        <w:ind w:left="720" w:hanging="360"/>
+        <w:contextualSpacing w:val="1"/>
+        <w:rPr/>
+      </w:pPr>
+      <w:r>
+        <w:rPr>
+          <w:rtl w:val="0"/>
+        </w:rPr>
+        <w:t xml:space="preserve">We also need a "solid markdown" file of our notebook.</w:t>
       </w:r>
     </w:p>
     <w:p>
@@ -419,95 +565,6 @@
         <w:numPr>
           <w:ilvl w:val="0"/>
           <w:numId w:val="10"/>
-        </w:numPr>
-        <w:spacing w:line="276" w:lineRule="auto"/>
-        <w:ind w:left="1800" w:hanging="360"/>
-        <w:rPr/>
-      </w:pPr>
-      <w:r>
-        <w:rPr>
-          <w:rtl w:val="0"/>
-        </w:rPr>
-        <w:t xml:space="preserve">Data decision and data gathering slides. </w:t>
-      </w:r>
-    </w:p>
-    <w:p>
-      <w:pPr>
-        <w:numPr>
-          <w:ilvl w:val="0"/>
-          <w:numId w:val="10"/>
-        </w:numPr>
-        <w:spacing w:line="276" w:lineRule="auto"/>
-        <w:ind w:left="1800" w:hanging="360"/>
-        <w:rPr/>
-      </w:pPr>
-      <w:r>
-        <w:rPr>
-          <w:rtl w:val="0"/>
-        </w:rPr>
-        <w:t xml:space="preserve">Graphics.  Charts and analysis slides.</w:t>
-      </w:r>
-    </w:p>
-    <w:p>
-      <w:pPr>
-        <w:numPr>
-          <w:ilvl w:val="0"/>
-          <w:numId w:val="10"/>
-        </w:numPr>
-        <w:spacing w:line="276" w:lineRule="auto"/>
-        <w:ind w:left="1800" w:hanging="360"/>
-        <w:contextualSpacing w:val="1"/>
-        <w:rPr/>
-      </w:pPr>
-      <w:r>
-        <w:rPr>
-          <w:rtl w:val="0"/>
-        </w:rPr>
-        <w:t xml:space="preserve">It should be fun to watch (subjective requirement).</w:t>
-      </w:r>
-    </w:p>
-    <w:p>
-      <w:pPr>
-        <w:numPr>
-          <w:ilvl w:val="0"/>
-          <w:numId w:val="10"/>
-        </w:numPr>
-        <w:spacing w:line="276" w:lineRule="auto"/>
-        <w:ind w:left="1800" w:hanging="360"/>
-        <w:contextualSpacing w:val="1"/>
-        <w:rPr/>
-      </w:pPr>
-      <w:r>
-        <w:rPr>
-          <w:i w:val="1"/>
-          <w:rtl w:val="0"/>
-        </w:rPr>
-        <w:t xml:space="preserve">Appendix with footnotes giving credit for data, pictures, and information.</w:t>
-      </w:r>
-    </w:p>
-    <w:p>
-      <w:pPr>
-        <w:numPr>
-          <w:ilvl w:val="0"/>
-          <w:numId w:val="9"/>
-        </w:numPr>
-        <w:spacing w:line="276" w:lineRule="auto"/>
-        <w:ind w:left="720" w:hanging="360"/>
-        <w:contextualSpacing w:val="1"/>
-        <w:rPr/>
-      </w:pPr>
-      <w:r>
-        <w:rPr>
-          <w:rtl w:val="0"/>
-        </w:rPr>
-        <w:t xml:space="preserve">We also need a "solid markdown" file of our notebook.</w:t>
-      </w:r>
-    </w:p>
-    <w:p>
-      <w:pPr>
-        <w:numPr>
-          <w:ilvl w:val="0"/>
-          <w:numId w:val="9"/>
         </w:numPr>
         <w:pBdr>
           <w:top w:color="000000" w:space="0" w:sz="0" w:val="none"/>
@@ -537,7 +594,7 @@
       <w:pPr>
         <w:numPr>
           <w:ilvl w:val="1"/>
-          <w:numId w:val="9"/>
+          <w:numId w:val="10"/>
         </w:numPr>
         <w:pBdr>
           <w:top w:color="000000" w:space="0" w:sz="0" w:val="none"/>
@@ -745,7 +802,7 @@
       <w:pPr>
         <w:numPr>
           <w:ilvl w:val="0"/>
-          <w:numId w:val="6"/>
+          <w:numId w:val="7"/>
         </w:numPr>
         <w:pBdr>
           <w:top w:color="000000" w:space="0" w:sz="0" w:val="none"/>
@@ -772,7 +829,7 @@
       <w:pPr>
         <w:numPr>
           <w:ilvl w:val="0"/>
-          <w:numId w:val="6"/>
+          <w:numId w:val="7"/>
         </w:numPr>
         <w:pBdr>
           <w:top w:color="000000" w:space="0" w:sz="0" w:val="none"/>
@@ -799,7 +856,7 @@
       <w:pPr>
         <w:numPr>
           <w:ilvl w:val="0"/>
-          <w:numId w:val="6"/>
+          <w:numId w:val="7"/>
         </w:numPr>
         <w:pBdr>
           <w:top w:color="000000" w:space="0" w:sz="0" w:val="none"/>
@@ -826,7 +883,7 @@
       <w:pPr>
         <w:numPr>
           <w:ilvl w:val="0"/>
-          <w:numId w:val="6"/>
+          <w:numId w:val="7"/>
         </w:numPr>
         <w:pBdr>
           <w:top w:color="000000" w:space="0" w:sz="0" w:val="none"/>
@@ -986,7 +1043,7 @@
       <w:pPr>
         <w:numPr>
           <w:ilvl w:val="0"/>
-          <w:numId w:val="11"/>
+          <w:numId w:val="12"/>
         </w:numPr>
         <w:ind w:left="720" w:hanging="360"/>
         <w:contextualSpacing w:val="1"/>
@@ -1002,8 +1059,46 @@
     <w:p>
       <w:pPr>
         <w:numPr>
-          <w:ilvl w:val="0"/>
-          <w:numId w:val="11"/>
+          <w:ilvl w:val="1"/>
+          <w:numId w:val="12"/>
+        </w:numPr>
+        <w:ind w:left="1440" w:hanging="360"/>
+        <w:contextualSpacing w:val="1"/>
+        <w:rPr>
+          <w:u w:val="none"/>
+        </w:rPr>
+      </w:pPr>
+      <w:r>
+        <w:rPr>
+          <w:rtl w:val="0"/>
+        </w:rPr>
+        <w:t xml:space="preserve">Create a data frame of closed companies with an average of the days between the Founded On Date and Closed On Date.</w:t>
+      </w:r>
+    </w:p>
+    <w:p>
+      <w:pPr>
+        <w:numPr>
+          <w:ilvl w:val="1"/>
+          <w:numId w:val="12"/>
+        </w:numPr>
+        <w:ind w:left="1440" w:hanging="360"/>
+        <w:contextualSpacing w:val="1"/>
+        <w:rPr>
+          <w:u w:val="none"/>
+        </w:rPr>
+      </w:pPr>
+      <w:r>
+        <w:rPr>
+          <w:rtl w:val="0"/>
+        </w:rPr>
+        <w:t xml:space="preserve">Could be a scatter plot, with the mean as one axis.  What is the other axis? </w:t>
+      </w:r>
+    </w:p>
+    <w:p>
+      <w:pPr>
+        <w:numPr>
+          <w:ilvl w:val="0"/>
+          <w:numId w:val="12"/>
         </w:numPr>
         <w:ind w:left="720" w:hanging="360"/>
         <w:contextualSpacing w:val="1"/>
@@ -1019,8 +1114,47 @@
     <w:p>
       <w:pPr>
         <w:numPr>
-          <w:ilvl w:val="0"/>
-          <w:numId w:val="11"/>
+          <w:ilvl w:val="1"/>
+          <w:numId w:val="12"/>
+        </w:numPr>
+        <w:ind w:left="1440" w:hanging="360"/>
+        <w:contextualSpacing w:val="1"/>
+        <w:rPr/>
+      </w:pPr>
+      <w:r>
+        <w:rPr>
+          <w:rtl w:val="0"/>
+        </w:rPr>
+        <w:t xml:space="preserve">Group by funding type and take the amount.mean().</w:t>
+      </w:r>
+    </w:p>
+    <w:p>
+      <w:pPr>
+        <w:numPr>
+          <w:ilvl w:val="1"/>
+          <w:numId w:val="12"/>
+        </w:numPr>
+        <w:ind w:left="1440" w:hanging="360"/>
+        <w:contextualSpacing w:val="1"/>
+        <w:rPr/>
+      </w:pPr>
+      <w:r>
+        <w:rPr>
+          <w:rtl w:val="0"/>
+        </w:rPr>
+        <w:t xml:space="preserve">Create a bar chart of the data.</w:t>
+      </w:r>
+      <w:r>
+        <w:rPr>
+          <w:rtl w:val="0"/>
+        </w:rPr>
+      </w:r>
+    </w:p>
+    <w:p>
+      <w:pPr>
+        <w:numPr>
+          <w:ilvl w:val="0"/>
+          <w:numId w:val="12"/>
         </w:numPr>
         <w:ind w:left="720" w:hanging="360"/>
         <w:contextualSpacing w:val="1"/>
@@ -1036,8 +1170,27 @@
     <w:p>
       <w:pPr>
         <w:numPr>
-          <w:ilvl w:val="0"/>
-          <w:numId w:val="11"/>
+          <w:ilvl w:val="1"/>
+          <w:numId w:val="12"/>
+        </w:numPr>
+        <w:ind w:left="1440" w:hanging="360"/>
+        <w:contextualSpacing w:val="1"/>
+        <w:rPr>
+          <w:u w:val="none"/>
+        </w:rPr>
+      </w:pPr>
+      <w:r>
+        <w:rPr>
+          <w:rtl w:val="0"/>
+        </w:rPr>
+        <w:t xml:space="preserve">What data, x, y axes, and chart do we use?</w:t>
+      </w:r>
+    </w:p>
+    <w:p>
+      <w:pPr>
+        <w:numPr>
+          <w:ilvl w:val="0"/>
+          <w:numId w:val="12"/>
         </w:numPr>
         <w:ind w:left="720" w:hanging="360"/>
         <w:contextualSpacing w:val="1"/>
@@ -1053,8 +1206,25 @@
     <w:p>
       <w:pPr>
         <w:numPr>
-          <w:ilvl w:val="0"/>
-          <w:numId w:val="11"/>
+          <w:ilvl w:val="1"/>
+          <w:numId w:val="12"/>
+        </w:numPr>
+        <w:ind w:left="1440" w:hanging="360"/>
+        <w:contextualSpacing w:val="1"/>
+        <w:rPr/>
+      </w:pPr>
+      <w:r>
+        <w:rPr>
+          <w:rtl w:val="0"/>
+        </w:rPr>
+        <w:t xml:space="preserve">What data, x, y axes, and chart do we use?</w:t>
+      </w:r>
+    </w:p>
+    <w:p>
+      <w:pPr>
+        <w:numPr>
+          <w:ilvl w:val="0"/>
+          <w:numId w:val="12"/>
         </w:numPr>
         <w:ind w:left="720" w:hanging="360"/>
         <w:contextualSpacing w:val="1"/>
@@ -1070,8 +1240,27 @@
     <w:p>
       <w:pPr>
         <w:numPr>
-          <w:ilvl w:val="0"/>
-          <w:numId w:val="11"/>
+          <w:ilvl w:val="1"/>
+          <w:numId w:val="12"/>
+        </w:numPr>
+        <w:ind w:left="1440" w:hanging="360"/>
+        <w:contextualSpacing w:val="1"/>
+        <w:rPr>
+          <w:u w:val="none"/>
+        </w:rPr>
+      </w:pPr>
+      <w:r>
+        <w:rPr>
+          <w:rtl w:val="0"/>
+        </w:rPr>
+        <w:t xml:space="preserve">Is there?  Data, x, y axes, chart?</w:t>
+      </w:r>
+    </w:p>
+    <w:p>
+      <w:pPr>
+        <w:numPr>
+          <w:ilvl w:val="0"/>
+          <w:numId w:val="12"/>
         </w:numPr>
         <w:ind w:left="720" w:hanging="360"/>
         <w:contextualSpacing w:val="1"/>
@@ -1087,8 +1276,25 @@
     <w:p>
       <w:pPr>
         <w:numPr>
-          <w:ilvl w:val="0"/>
-          <w:numId w:val="11"/>
+          <w:ilvl w:val="1"/>
+          <w:numId w:val="12"/>
+        </w:numPr>
+        <w:ind w:left="1440" w:hanging="360"/>
+        <w:contextualSpacing w:val="1"/>
+        <w:rPr/>
+      </w:pPr>
+      <w:r>
+        <w:rPr>
+          <w:rtl w:val="0"/>
+        </w:rPr>
+        <w:t xml:space="preserve">Is there?  Data, x, y axes, chart?</w:t>
+      </w:r>
+    </w:p>
+    <w:p>
+      <w:pPr>
+        <w:numPr>
+          <w:ilvl w:val="0"/>
+          <w:numId w:val="12"/>
         </w:numPr>
         <w:ind w:left="720" w:hanging="360"/>
         <w:contextualSpacing w:val="1"/>
@@ -1099,6 +1305,82 @@
           <w:rtl w:val="0"/>
         </w:rPr>
         <w:t xml:space="preserve">What determines the rate of Growth: Internet traffic vs years in business or initial funding vs new funding?</w:t>
+      </w:r>
+    </w:p>
+    <w:p>
+      <w:pPr>
+        <w:numPr>
+          <w:ilvl w:val="1"/>
+          <w:numId w:val="12"/>
+        </w:numPr>
+        <w:ind w:left="1440" w:hanging="360"/>
+        <w:contextualSpacing w:val="1"/>
+        <w:rPr>
+          <w:u w:val="none"/>
+        </w:rPr>
+      </w:pPr>
+      <w:r>
+        <w:rPr>
+          <w:rtl w:val="0"/>
+        </w:rPr>
+        <w:t xml:space="preserve">The data needed is derived from screen scraping and is still under development.</w:t>
+      </w:r>
+    </w:p>
+    <w:p>
+      <w:pPr>
+        <w:numPr>
+          <w:ilvl w:val="1"/>
+          <w:numId w:val="12"/>
+        </w:numPr>
+        <w:ind w:left="1440" w:hanging="360"/>
+        <w:contextualSpacing w:val="1"/>
+        <w:rPr>
+          <w:u w:val="none"/>
+        </w:rPr>
+      </w:pPr>
+      <w:r>
+        <w:rPr>
+          <w:rtl w:val="0"/>
+        </w:rPr>
+        <w:t xml:space="preserve">Similarweb.com scraping data available is whatever was produced last month or was produced in the past if the company is no longer in business.</w:t>
+      </w:r>
+    </w:p>
+    <w:p>
+      <w:pPr>
+        <w:numPr>
+          <w:ilvl w:val="1"/>
+          <w:numId w:val="12"/>
+        </w:numPr>
+        <w:ind w:left="1440" w:hanging="360"/>
+        <w:contextualSpacing w:val="1"/>
+        <w:rPr>
+          <w:u w:val="none"/>
+        </w:rPr>
+      </w:pPr>
+      <w:r>
+        <w:rPr>
+          <w:rtl w:val="0"/>
+        </w:rPr>
+        <w:t xml:space="preserve">Past data is available with date ranges, but that is beyond our screen scraping abilities at this time.</w:t>
+      </w:r>
+    </w:p>
+    <w:p>
+      <w:pPr>
+        <w:numPr>
+          <w:ilvl w:val="1"/>
+          <w:numId w:val="12"/>
+        </w:numPr>
+        <w:ind w:left="1440" w:hanging="360"/>
+        <w:contextualSpacing w:val="1"/>
+        <w:rPr>
+          <w:u w:val="none"/>
+        </w:rPr>
+      </w:pPr>
+      <w:r>
+        <w:rPr>
+          <w:rtl w:val="0"/>
+        </w:rPr>
+        <w:t xml:space="preserve">How do we compare current and last available data and to what do we compare the data?  X, y axes?  Chart type?</w:t>
       </w:r>
     </w:p>
     <w:p>
@@ -1147,13 +1429,20 @@
           <w:szCs w:val="28"/>
           <w:rtl w:val="0"/>
         </w:rPr>
-        <w:t xml:space="preserve">Questions (from Rachel) that we need to ask:</w:t>
-      </w:r>
-    </w:p>
-    <w:p>
-      <w:pPr>
-        <w:contextualSpacing w:val="0"/>
-        <w:rPr/>
+        <w:t xml:space="preserve">Questions that we need to ask:</w:t>
+      </w:r>
+    </w:p>
+    <w:p>
+      <w:pPr>
+        <w:numPr>
+          <w:ilvl w:val="0"/>
+          <w:numId w:val="4"/>
+        </w:numPr>
+        <w:ind w:left="720" w:hanging="360"/>
+        <w:contextualSpacing w:val="1"/>
+        <w:rPr>
+          <w:u w:val="none"/>
+        </w:rPr>
       </w:pPr>
       <w:r>
         <w:rPr>
@@ -1164,8 +1453,15 @@
     </w:p>
     <w:p>
       <w:pPr>
-        <w:contextualSpacing w:val="0"/>
-        <w:rPr/>
+        <w:numPr>
+          <w:ilvl w:val="0"/>
+          <w:numId w:val="4"/>
+        </w:numPr>
+        <w:ind w:left="720" w:hanging="360"/>
+        <w:contextualSpacing w:val="1"/>
+        <w:rPr>
+          <w:u w:val="none"/>
+        </w:rPr>
       </w:pPr>
       <w:r>
         <w:rPr>
@@ -1176,8 +1472,15 @@
     </w:p>
     <w:p>
       <w:pPr>
-        <w:contextualSpacing w:val="0"/>
-        <w:rPr/>
+        <w:numPr>
+          <w:ilvl w:val="0"/>
+          <w:numId w:val="4"/>
+        </w:numPr>
+        <w:ind w:left="720" w:hanging="360"/>
+        <w:contextualSpacing w:val="1"/>
+        <w:rPr>
+          <w:u w:val="none"/>
+        </w:rPr>
       </w:pPr>
       <w:r>
         <w:rPr>
@@ -1188,8 +1491,15 @@
     </w:p>
     <w:p>
       <w:pPr>
-        <w:contextualSpacing w:val="0"/>
-        <w:rPr/>
+        <w:numPr>
+          <w:ilvl w:val="0"/>
+          <w:numId w:val="4"/>
+        </w:numPr>
+        <w:ind w:left="720" w:hanging="360"/>
+        <w:contextualSpacing w:val="1"/>
+        <w:rPr>
+          <w:u w:val="none"/>
+        </w:rPr>
       </w:pPr>
       <w:r>
         <w:rPr>
@@ -1200,8 +1510,15 @@
     </w:p>
     <w:p>
       <w:pPr>
-        <w:contextualSpacing w:val="0"/>
-        <w:rPr/>
+        <w:numPr>
+          <w:ilvl w:val="0"/>
+          <w:numId w:val="4"/>
+        </w:numPr>
+        <w:ind w:left="720" w:hanging="360"/>
+        <w:contextualSpacing w:val="1"/>
+        <w:rPr>
+          <w:u w:val="none"/>
+        </w:rPr>
       </w:pPr>
       <w:r>
         <w:rPr>
@@ -1212,8 +1529,15 @@
     </w:p>
     <w:p>
       <w:pPr>
-        <w:contextualSpacing w:val="0"/>
-        <w:rPr/>
+        <w:numPr>
+          <w:ilvl w:val="0"/>
+          <w:numId w:val="4"/>
+        </w:numPr>
+        <w:ind w:left="720" w:hanging="360"/>
+        <w:contextualSpacing w:val="1"/>
+        <w:rPr>
+          <w:u w:val="none"/>
+        </w:rPr>
       </w:pPr>
       <w:r>
         <w:rPr>
@@ -1224,8 +1548,15 @@
     </w:p>
     <w:p>
       <w:pPr>
-        <w:contextualSpacing w:val="0"/>
-        <w:rPr/>
+        <w:numPr>
+          <w:ilvl w:val="0"/>
+          <w:numId w:val="4"/>
+        </w:numPr>
+        <w:ind w:left="720" w:hanging="360"/>
+        <w:contextualSpacing w:val="1"/>
+        <w:rPr>
+          <w:u w:val="none"/>
+        </w:rPr>
       </w:pPr>
       <w:r>
         <w:rPr>
@@ -1236,14 +1567,40 @@
     </w:p>
     <w:p>
       <w:pPr>
-        <w:contextualSpacing w:val="0"/>
-        <w:rPr/>
+        <w:numPr>
+          <w:ilvl w:val="0"/>
+          <w:numId w:val="4"/>
+        </w:numPr>
+        <w:ind w:left="720" w:hanging="360"/>
+        <w:contextualSpacing w:val="1"/>
+        <w:rPr>
+          <w:u w:val="none"/>
+        </w:rPr>
       </w:pPr>
       <w:r>
         <w:rPr>
           <w:rtl w:val="0"/>
         </w:rPr>
         <w:t xml:space="preserve">Maximum funding for the seed stage?</w:t>
+      </w:r>
+    </w:p>
+    <w:p>
+      <w:pPr>
+        <w:numPr>
+          <w:ilvl w:val="0"/>
+          <w:numId w:val="4"/>
+        </w:numPr>
+        <w:ind w:left="720" w:hanging="360"/>
+        <w:contextualSpacing w:val="1"/>
+        <w:rPr>
+          <w:u w:val="none"/>
+        </w:rPr>
+      </w:pPr>
+      <w:r>
+        <w:rPr>
+          <w:rtl w:val="0"/>
+        </w:rPr>
+        <w:t xml:space="preserve">What do we compare the scrape statistics against? </w:t>
       </w:r>
     </w:p>
     <w:p>
@@ -1280,7 +1637,7 @@
       <w:pPr>
         <w:numPr>
           <w:ilvl w:val="0"/>
-          <w:numId w:val="5"/>
+          <w:numId w:val="6"/>
         </w:numPr>
         <w:ind w:left="720" w:hanging="360"/>
         <w:contextualSpacing w:val="1"/>
@@ -1290,14 +1647,20 @@
         <w:rPr>
           <w:rtl w:val="0"/>
         </w:rPr>
-        <w:t xml:space="preserve">Pie chart of funding sums</w:t>
-      </w:r>
-    </w:p>
-    <w:p>
-      <w:pPr>
-        <w:numPr>
-          <w:ilvl w:val="0"/>
-          <w:numId w:val="5"/>
+        <w:t xml:space="preserve">Funding type sums in a p</w:t>
+      </w:r>
+      <w:r>
+        <w:rPr>
+          <w:rtl w:val="0"/>
+        </w:rPr>
+        <w:t xml:space="preserve">ie chart.</w:t>
+      </w:r>
+    </w:p>
+    <w:p>
+      <w:pPr>
+        <w:numPr>
+          <w:ilvl w:val="0"/>
+          <w:numId w:val="6"/>
         </w:numPr>
         <w:ind w:left="720" w:hanging="360"/>
         <w:contextualSpacing w:val="1"/>
@@ -1307,31 +1670,33 @@
         <w:rPr>
           <w:rtl w:val="0"/>
         </w:rPr>
-        <w:t xml:space="preserve">Pie chart of funding type percentages</w:t>
-      </w:r>
-    </w:p>
-    <w:p>
-      <w:pPr>
-        <w:numPr>
-          <w:ilvl w:val="0"/>
-          <w:numId w:val="5"/>
+        <w:t xml:space="preserve">Funding type percentages in a pie chart.</w:t>
+      </w:r>
+    </w:p>
+    <w:p>
+      <w:pPr>
+        <w:numPr>
+          <w:ilvl w:val="0"/>
+          <w:numId w:val="6"/>
         </w:numPr>
         <w:ind w:left="720" w:hanging="360"/>
         <w:contextualSpacing w:val="1"/>
-        <w:rPr/>
-      </w:pPr>
-      <w:r>
-        <w:rPr>
-          <w:rtl w:val="0"/>
-        </w:rPr>
-        <w:t xml:space="preserve">Average duration of startups</w:t>
-      </w:r>
-    </w:p>
-    <w:p>
-      <w:pPr>
-        <w:numPr>
-          <w:ilvl w:val="0"/>
-          <w:numId w:val="5"/>
+        <w:rPr>
+          <w:u w:val="none"/>
+        </w:rPr>
+      </w:pPr>
+      <w:r>
+        <w:rPr>
+          <w:rtl w:val="0"/>
+        </w:rPr>
+        <w:t xml:space="preserve">Funding type investment mean in a bar chart.</w:t>
+      </w:r>
+    </w:p>
+    <w:p>
+      <w:pPr>
+        <w:numPr>
+          <w:ilvl w:val="0"/>
+          <w:numId w:val="6"/>
         </w:numPr>
         <w:ind w:left="720" w:hanging="360"/>
         <w:contextualSpacing w:val="1"/>
@@ -1341,7 +1706,24 @@
         <w:rPr>
           <w:rtl w:val="0"/>
         </w:rPr>
-        <w:t xml:space="preserve">Series D 59 companies line chart</w:t>
+        <w:t xml:space="preserve">Average duration of startups.</w:t>
+      </w:r>
+    </w:p>
+    <w:p>
+      <w:pPr>
+        <w:numPr>
+          <w:ilvl w:val="0"/>
+          <w:numId w:val="6"/>
+        </w:numPr>
+        <w:ind w:left="720" w:hanging="360"/>
+        <w:contextualSpacing w:val="1"/>
+        <w:rPr/>
+      </w:pPr>
+      <w:r>
+        <w:rPr>
+          <w:rtl w:val="0"/>
+        </w:rPr>
+        <w:t xml:space="preserve">Series D chart of the 59 companies in that phase.</w:t>
       </w:r>
     </w:p>
     <w:p>
@@ -1694,7 +2076,7 @@
           <w:szCs w:val="21"/>
         </w:rPr>
       </w:pPr>
-      <w:hyperlink r:id="rId5">
+      <w:hyperlink r:id="rId6">
         <w:r>
           <w:rPr>
             <w:color w:val="1155cc"/>
@@ -1787,7 +2169,7 @@
           <w:u w:val="none"/>
         </w:rPr>
       </w:pPr>
-      <w:hyperlink r:id="rId6">
+      <w:hyperlink r:id="rId7">
         <w:r>
           <w:rPr>
             <w:rFonts w:ascii="Times New Roman" w:cs="Times New Roman" w:eastAsia="Times New Roman" w:hAnsi="Times New Roman"/>
@@ -1798,7 +2180,7 @@
           <w:t xml:space="preserve"> </w:t>
         </w:r>
       </w:hyperlink>
-      <w:hyperlink r:id="rId7">
+      <w:hyperlink r:id="rId8">
         <w:r>
           <w:rPr>
             <w:color w:val="1155cc"/>
@@ -1839,7 +2221,7 @@
           <w:u w:val="none"/>
         </w:rPr>
       </w:pPr>
-      <w:hyperlink r:id="rId8">
+      <w:hyperlink r:id="rId9">
         <w:r>
           <w:rPr>
             <w:rFonts w:ascii="Times New Roman" w:cs="Times New Roman" w:eastAsia="Times New Roman" w:hAnsi="Times New Roman"/>
@@ -1850,7 +2232,7 @@
           <w:t xml:space="preserve"> </w:t>
         </w:r>
       </w:hyperlink>
-      <w:hyperlink r:id="rId9">
+      <w:hyperlink r:id="rId10">
         <w:r>
           <w:rPr>
             <w:color w:val="1155cc"/>
@@ -1893,7 +2275,7 @@
           <w:u w:val="none"/>
         </w:rPr>
       </w:pPr>
-      <w:hyperlink r:id="rId10">
+      <w:hyperlink r:id="rId11">
         <w:r>
           <w:rPr>
             <w:color w:val="1155cc"/>
@@ -1990,7 +2372,7 @@
       <w:pPr>
         <w:numPr>
           <w:ilvl w:val="0"/>
-          <w:numId w:val="7"/>
+          <w:numId w:val="8"/>
         </w:numPr>
         <w:pBdr>
           <w:top w:color="000000" w:space="0" w:sz="0" w:val="none"/>
@@ -2021,7 +2403,7 @@
       <w:pPr>
         <w:numPr>
           <w:ilvl w:val="0"/>
-          <w:numId w:val="7"/>
+          <w:numId w:val="8"/>
         </w:numPr>
         <w:pBdr>
           <w:top w:color="000000" w:space="0" w:sz="0" w:val="none"/>
@@ -2052,7 +2434,7 @@
       <w:pPr>
         <w:numPr>
           <w:ilvl w:val="0"/>
-          <w:numId w:val="7"/>
+          <w:numId w:val="8"/>
         </w:numPr>
         <w:pBdr>
           <w:top w:color="000000" w:space="0" w:sz="0" w:val="none"/>
@@ -2083,7 +2465,7 @@
       <w:pPr>
         <w:numPr>
           <w:ilvl w:val="0"/>
-          <w:numId w:val="7"/>
+          <w:numId w:val="8"/>
         </w:numPr>
         <w:pBdr>
           <w:top w:color="000000" w:space="0" w:sz="0" w:val="none"/>
@@ -2114,7 +2496,7 @@
       <w:pPr>
         <w:numPr>
           <w:ilvl w:val="0"/>
-          <w:numId w:val="7"/>
+          <w:numId w:val="8"/>
         </w:numPr>
         <w:pBdr>
           <w:top w:color="000000" w:space="0" w:sz="0" w:val="none"/>
@@ -2145,7 +2527,7 @@
       <w:pPr>
         <w:numPr>
           <w:ilvl w:val="0"/>
-          <w:numId w:val="7"/>
+          <w:numId w:val="8"/>
         </w:numPr>
         <w:pBdr>
           <w:top w:color="000000" w:space="0" w:sz="0" w:val="none"/>
@@ -2620,7 +3002,7 @@
         </w:rPr>
         <w:t xml:space="preserve">We encourage you to leverage the API for your internal business and research needs. Unless otherwise noted in your license (see </w:t>
       </w:r>
-      <w:hyperlink r:id="rId11">
+      <w:hyperlink r:id="rId12">
         <w:r>
           <w:rPr>
             <w:color w:val="0000ff"/>
@@ -2636,7 +3018,7 @@
         </w:rPr>
         <w:t xml:space="preserve"> and </w:t>
       </w:r>
-      <w:hyperlink r:id="rId12">
+      <w:hyperlink r:id="rId13">
         <w:r>
           <w:rPr>
             <w:color w:val="0000ff"/>
@@ -2698,7 +3080,7 @@
       <w:pPr>
         <w:numPr>
           <w:ilvl w:val="0"/>
-          <w:numId w:val="4"/>
+          <w:numId w:val="5"/>
         </w:numPr>
         <w:spacing w:line="276" w:lineRule="auto"/>
         <w:ind w:left="720" w:hanging="360"/>
@@ -2715,7 +3097,7 @@
       <w:pPr>
         <w:numPr>
           <w:ilvl w:val="0"/>
-          <w:numId w:val="4"/>
+          <w:numId w:val="5"/>
         </w:numPr>
         <w:spacing w:line="276" w:lineRule="auto"/>
         <w:ind w:left="720" w:hanging="360"/>
@@ -2732,7 +3114,7 @@
       <w:pPr>
         <w:numPr>
           <w:ilvl w:val="0"/>
-          <w:numId w:val="4"/>
+          <w:numId w:val="5"/>
         </w:numPr>
         <w:spacing w:line="276" w:lineRule="auto"/>
         <w:ind w:left="720" w:hanging="360"/>
@@ -2749,7 +3131,7 @@
       <w:pPr>
         <w:numPr>
           <w:ilvl w:val="0"/>
-          <w:numId w:val="4"/>
+          <w:numId w:val="5"/>
         </w:numPr>
         <w:spacing w:line="276" w:lineRule="auto"/>
         <w:ind w:left="720" w:hanging="360"/>
@@ -2766,7 +3148,7 @@
       <w:pPr>
         <w:numPr>
           <w:ilvl w:val="0"/>
-          <w:numId w:val="4"/>
+          <w:numId w:val="5"/>
         </w:numPr>
         <w:spacing w:line="276" w:lineRule="auto"/>
         <w:ind w:left="720" w:hanging="360"/>
@@ -2783,7 +3165,7 @@
       <w:pPr>
         <w:numPr>
           <w:ilvl w:val="0"/>
-          <w:numId w:val="4"/>
+          <w:numId w:val="5"/>
         </w:numPr>
         <w:spacing w:line="276" w:lineRule="auto"/>
         <w:ind w:left="720" w:hanging="360"/>
@@ -2827,7 +3209,7 @@
         </w:rPr>
         <w:br w:type="textWrapping"/>
       </w:r>
-      <w:hyperlink r:id="rId13">
+      <w:hyperlink r:id="rId14">
         <w:r>
           <w:rPr>
             <w:color w:val="0000ff"/>
@@ -2891,7 +3273,7 @@
         <w:contextualSpacing w:val="0"/>
         <w:rPr/>
       </w:pPr>
-      <w:hyperlink r:id="rId14">
+      <w:hyperlink r:id="rId15">
         <w:r>
           <w:rPr>
             <w:color w:val="0000ff"/>
@@ -3001,7 +3383,7 @@
         </w:rPr>
         <w:t xml:space="preserve"> </w:t>
       </w:r>
-      <w:hyperlink r:id="rId15">
+      <w:hyperlink r:id="rId16">
         <w:r>
           <w:rPr>
             <w:color w:val="2992a7"/>
@@ -3214,7 +3596,7 @@
         </w:rPr>
         <w:t xml:space="preserve">username: </w:t>
       </w:r>
-      <w:hyperlink r:id="rId16">
+      <w:hyperlink r:id="rId17">
         <w:r>
           <w:rPr>
             <w:color w:val="1155cc"/>
@@ -3548,7 +3930,7 @@
         </w:rPr>
         <w:t xml:space="preserve">See this link: </w:t>
       </w:r>
-      <w:hyperlink r:id="rId17">
+      <w:hyperlink r:id="rId18">
         <w:r>
           <w:rPr>
             <w:color w:val="1155cc"/>
@@ -3833,7 +4215,7 @@
         </w:rPr>
         <w:t xml:space="preserve">See this link: </w:t>
       </w:r>
-      <w:hyperlink r:id="rId18">
+      <w:hyperlink r:id="rId19">
         <w:r>
           <w:rPr>
             <w:color w:val="1155cc"/>
@@ -3870,7 +4252,7 @@
       <w:pPr>
         <w:numPr>
           <w:ilvl w:val="0"/>
-          <w:numId w:val="8"/>
+          <w:numId w:val="9"/>
         </w:numPr>
         <w:spacing w:after="380" w:line="406.9565217391305" w:lineRule="auto"/>
         <w:ind w:left="1020" w:hanging="360"/>
@@ -3899,7 +4281,7 @@
       <w:pPr>
         <w:numPr>
           <w:ilvl w:val="0"/>
-          <w:numId w:val="8"/>
+          <w:numId w:val="9"/>
         </w:numPr>
         <w:spacing w:after="380" w:line="406.9565217391305" w:lineRule="auto"/>
         <w:ind w:left="1020" w:hanging="360"/>
@@ -3928,7 +4310,7 @@
       <w:pPr>
         <w:numPr>
           <w:ilvl w:val="0"/>
-          <w:numId w:val="8"/>
+          <w:numId w:val="9"/>
         </w:numPr>
         <w:spacing w:after="380" w:line="406.9565217391305" w:lineRule="auto"/>
         <w:ind w:left="1020" w:hanging="360"/>
@@ -3957,7 +4339,7 @@
       <w:pPr>
         <w:numPr>
           <w:ilvl w:val="0"/>
-          <w:numId w:val="8"/>
+          <w:numId w:val="9"/>
         </w:numPr>
         <w:spacing w:after="380" w:line="406.9565217391305" w:lineRule="auto"/>
         <w:ind w:left="1020" w:hanging="360"/>
@@ -3986,7 +4368,7 @@
       <w:pPr>
         <w:numPr>
           <w:ilvl w:val="0"/>
-          <w:numId w:val="8"/>
+          <w:numId w:val="9"/>
         </w:numPr>
         <w:spacing w:after="380" w:line="406.9565217391305" w:lineRule="auto"/>
         <w:ind w:left="1020" w:hanging="360"/>
@@ -4015,7 +4397,7 @@
       <w:pPr>
         <w:numPr>
           <w:ilvl w:val="0"/>
-          <w:numId w:val="8"/>
+          <w:numId w:val="9"/>
         </w:numPr>
         <w:spacing w:after="380" w:line="406.9565217391305" w:lineRule="auto"/>
         <w:ind w:left="1020" w:hanging="360"/>
@@ -4044,7 +4426,7 @@
       <w:pPr>
         <w:numPr>
           <w:ilvl w:val="0"/>
-          <w:numId w:val="8"/>
+          <w:numId w:val="9"/>
         </w:numPr>
         <w:spacing w:after="380" w:line="406.9565217391305" w:lineRule="auto"/>
         <w:ind w:left="1020" w:hanging="360"/>
@@ -4073,7 +4455,7 @@
       <w:pPr>
         <w:numPr>
           <w:ilvl w:val="0"/>
-          <w:numId w:val="8"/>
+          <w:numId w:val="9"/>
         </w:numPr>
         <w:spacing w:after="380" w:line="406.9565217391305" w:lineRule="auto"/>
         <w:ind w:left="1020" w:hanging="360"/>
@@ -4102,7 +4484,7 @@
       <w:pPr>
         <w:numPr>
           <w:ilvl w:val="0"/>
-          <w:numId w:val="8"/>
+          <w:numId w:val="9"/>
         </w:numPr>
         <w:spacing w:after="380" w:line="406.9565217391305" w:lineRule="auto"/>
         <w:ind w:left="1020" w:hanging="360"/>
@@ -4131,7 +4513,7 @@
       <w:pPr>
         <w:numPr>
           <w:ilvl w:val="0"/>
-          <w:numId w:val="8"/>
+          <w:numId w:val="9"/>
         </w:numPr>
         <w:spacing w:after="380" w:line="406.9565217391305" w:lineRule="auto"/>
         <w:ind w:left="1020" w:hanging="360"/>
@@ -4160,7 +4542,7 @@
       <w:pPr>
         <w:numPr>
           <w:ilvl w:val="0"/>
-          <w:numId w:val="8"/>
+          <w:numId w:val="9"/>
         </w:numPr>
         <w:spacing w:after="380" w:line="406.9565217391305" w:lineRule="auto"/>
         <w:ind w:left="1020" w:hanging="360"/>
@@ -4189,7 +4571,7 @@
       <w:pPr>
         <w:numPr>
           <w:ilvl w:val="0"/>
-          <w:numId w:val="8"/>
+          <w:numId w:val="9"/>
         </w:numPr>
         <w:spacing w:after="380" w:line="406.9565217391305" w:lineRule="auto"/>
         <w:ind w:left="1020" w:hanging="360"/>
@@ -4218,7 +4600,7 @@
       <w:pPr>
         <w:numPr>
           <w:ilvl w:val="0"/>
-          <w:numId w:val="8"/>
+          <w:numId w:val="9"/>
         </w:numPr>
         <w:spacing w:after="380" w:line="406.9565217391305" w:lineRule="auto"/>
         <w:ind w:left="1020" w:hanging="360"/>
@@ -4247,7 +4629,7 @@
       <w:pPr>
         <w:numPr>
           <w:ilvl w:val="0"/>
-          <w:numId w:val="8"/>
+          <w:numId w:val="9"/>
         </w:numPr>
         <w:spacing w:after="380" w:line="406.9565217391305" w:lineRule="auto"/>
         <w:ind w:left="1020" w:hanging="360"/>
@@ -4276,7 +4658,7 @@
       <w:pPr>
         <w:numPr>
           <w:ilvl w:val="0"/>
-          <w:numId w:val="8"/>
+          <w:numId w:val="9"/>
         </w:numPr>
         <w:spacing w:after="380" w:line="406.9565217391305" w:lineRule="auto"/>
         <w:ind w:left="1020" w:hanging="360"/>
@@ -4305,7 +4687,7 @@
       <w:pPr>
         <w:numPr>
           <w:ilvl w:val="0"/>
-          <w:numId w:val="8"/>
+          <w:numId w:val="9"/>
         </w:numPr>
         <w:spacing w:after="380" w:line="406.9565217391305" w:lineRule="auto"/>
         <w:ind w:left="1020" w:hanging="360"/>
@@ -4530,7 +4912,7 @@
         <w:contextualSpacing w:val="0"/>
         <w:rPr/>
       </w:pPr>
-      <w:hyperlink r:id="rId19">
+      <w:hyperlink r:id="rId20">
         <w:r>
           <w:rPr>
             <w:color w:val="1155cc"/>
@@ -4945,6 +5327,116 @@
         <w:ind w:left="720" w:hanging="360"/>
       </w:pPr>
       <w:rPr>
+        <w:u w:val="none"/>
+      </w:rPr>
+    </w:lvl>
+    <w:lvl w:ilvl="1">
+      <w:start w:val="1"/>
+      <w:numFmt w:val="bullet"/>
+      <w:lvlText w:val="○"/>
+      <w:lvlJc w:val="left"/>
+      <w:pPr>
+        <w:ind w:left="1440" w:hanging="360"/>
+      </w:pPr>
+      <w:rPr>
+        <w:u w:val="none"/>
+      </w:rPr>
+    </w:lvl>
+    <w:lvl w:ilvl="2">
+      <w:start w:val="1"/>
+      <w:numFmt w:val="bullet"/>
+      <w:lvlText w:val="■"/>
+      <w:lvlJc w:val="left"/>
+      <w:pPr>
+        <w:ind w:left="2160" w:hanging="360"/>
+      </w:pPr>
+      <w:rPr>
+        <w:u w:val="none"/>
+      </w:rPr>
+    </w:lvl>
+    <w:lvl w:ilvl="3">
+      <w:start w:val="1"/>
+      <w:numFmt w:val="bullet"/>
+      <w:lvlText w:val="●"/>
+      <w:lvlJc w:val="left"/>
+      <w:pPr>
+        <w:ind w:left="2880" w:hanging="360"/>
+      </w:pPr>
+      <w:rPr>
+        <w:u w:val="none"/>
+      </w:rPr>
+    </w:lvl>
+    <w:lvl w:ilvl="4">
+      <w:start w:val="1"/>
+      <w:numFmt w:val="bullet"/>
+      <w:lvlText w:val="○"/>
+      <w:lvlJc w:val="left"/>
+      <w:pPr>
+        <w:ind w:left="3600" w:hanging="360"/>
+      </w:pPr>
+      <w:rPr>
+        <w:u w:val="none"/>
+      </w:rPr>
+    </w:lvl>
+    <w:lvl w:ilvl="5">
+      <w:start w:val="1"/>
+      <w:numFmt w:val="bullet"/>
+      <w:lvlText w:val="■"/>
+      <w:lvlJc w:val="left"/>
+      <w:pPr>
+        <w:ind w:left="4320" w:hanging="360"/>
+      </w:pPr>
+      <w:rPr>
+        <w:u w:val="none"/>
+      </w:rPr>
+    </w:lvl>
+    <w:lvl w:ilvl="6">
+      <w:start w:val="1"/>
+      <w:numFmt w:val="bullet"/>
+      <w:lvlText w:val="●"/>
+      <w:lvlJc w:val="left"/>
+      <w:pPr>
+        <w:ind w:left="5040" w:hanging="360"/>
+      </w:pPr>
+      <w:rPr>
+        <w:u w:val="none"/>
+      </w:rPr>
+    </w:lvl>
+    <w:lvl w:ilvl="7">
+      <w:start w:val="1"/>
+      <w:numFmt w:val="bullet"/>
+      <w:lvlText w:val="○"/>
+      <w:lvlJc w:val="left"/>
+      <w:pPr>
+        <w:ind w:left="5760" w:hanging="360"/>
+      </w:pPr>
+      <w:rPr>
+        <w:u w:val="none"/>
+      </w:rPr>
+    </w:lvl>
+    <w:lvl w:ilvl="8">
+      <w:start w:val="1"/>
+      <w:numFmt w:val="bullet"/>
+      <w:lvlText w:val="■"/>
+      <w:lvlJc w:val="left"/>
+      <w:pPr>
+        <w:ind w:left="6480" w:hanging="360"/>
+      </w:pPr>
+      <w:rPr>
+        <w:u w:val="none"/>
+      </w:rPr>
+    </w:lvl>
+  </w:abstractNum>
+  <w:abstractNum w:abstractNumId="5">
+    <w:lvl w:ilvl="0">
+      <w:start w:val="1"/>
+      <w:numFmt w:val="bullet"/>
+      <w:lvlText w:val="●"/>
+      <w:lvlJc w:val="left"/>
+      <w:pPr>
+        <w:ind w:left="720" w:hanging="360"/>
+      </w:pPr>
+      <w:rPr>
         <w:rFonts w:ascii="Arial" w:cs="Arial" w:eastAsia="Arial" w:hAnsi="Arial"/>
         <w:sz w:val="20"/>
         <w:szCs w:val="20"/>
@@ -5063,7 +5555,7 @@
       </w:rPr>
     </w:lvl>
   </w:abstractNum>
-  <w:abstractNum w:abstractNumId="5">
+  <w:abstractNum w:abstractNumId="6">
     <w:lvl w:ilvl="0">
       <w:start w:val="1"/>
       <w:numFmt w:val="decimal"/>
@@ -5173,7 +5665,7 @@
       </w:rPr>
     </w:lvl>
   </w:abstractNum>
-  <w:abstractNum w:abstractNumId="6">
+  <w:abstractNum w:abstractNumId="7">
     <w:lvl w:ilvl="0">
       <w:start w:val="1"/>
       <w:numFmt w:val="bullet"/>
@@ -5283,7 +5775,7 @@
       </w:rPr>
     </w:lvl>
   </w:abstractNum>
-  <w:abstractNum w:abstractNumId="7">
+  <w:abstractNum w:abstractNumId="8">
     <w:lvl w:ilvl="0">
       <w:start w:val="1"/>
       <w:numFmt w:val="bullet"/>
@@ -5393,7 +5885,7 @@
       </w:rPr>
     </w:lvl>
   </w:abstractNum>
-  <w:abstractNum w:abstractNumId="8">
+  <w:abstractNum w:abstractNumId="9">
     <w:lvl w:ilvl="0">
       <w:start w:val="1"/>
       <w:numFmt w:val="bullet"/>
@@ -5507,7 +5999,7 @@
       </w:rPr>
     </w:lvl>
   </w:abstractNum>
-  <w:abstractNum w:abstractNumId="9">
+  <w:abstractNum w:abstractNumId="10">
     <w:lvl w:ilvl="0">
       <w:start w:val="1"/>
       <w:numFmt w:val="decimal"/>
@@ -5618,7 +6110,7 @@
       </w:rPr>
     </w:lvl>
   </w:abstractNum>
-  <w:abstractNum w:abstractNumId="10">
+  <w:abstractNum w:abstractNumId="11">
     <w:lvl w:ilvl="0">
       <w:start w:val="1"/>
       <w:numFmt w:val="lowerLetter"/>
@@ -5710,7 +6202,7 @@
       <w:rPr/>
     </w:lvl>
   </w:abstractNum>
-  <w:abstractNum w:abstractNumId="11">
+  <w:abstractNum w:abstractNumId="12">
     <w:lvl w:ilvl="0">
       <w:start w:val="1"/>
       <w:numFmt w:val="decimal"/>
@@ -5852,6 +6344,9 @@
   </w:num>
   <w:num w:numId="11">
     <w:abstractNumId w:val="11"/>
+  </w:num>
+  <w:num w:numId="12">
+    <w:abstractNumId w:val="12"/>
   </w:num>
 </w:numbering>
 </file>

</xml_diff>